<commit_message>
plano de projeto atualizado
</commit_message>
<xml_diff>
--- a/Documentos/Plano_Projeto_-_Courier.docx
+++ b/Documentos/Plano_Projeto_-_Courier.docx
@@ -1,6 +1,6 @@
 
 <file path=word/document.xml><?xml version="1.0" encoding="utf-8"?>
-<w:document xmlns:wpc="http://schemas.microsoft.com/office/word/2010/wordprocessingCanvas" xmlns:cx="http://schemas.microsoft.com/office/drawing/2014/chartex" xmlns:cx1="http://schemas.microsoft.com/office/drawing/2015/9/8/chartex" xmlns:cx2="http://schemas.microsoft.com/office/drawing/2015/10/21/chartex" xmlns:cx3="http://schemas.microsoft.com/office/drawing/2016/5/9/chartex" xmlns:cx4="http://schemas.microsoft.com/office/drawing/2016/5/10/chartex" xmlns:cx5="http://schemas.microsoft.com/office/drawing/2016/5/11/chartex" xmlns:cx6="http://schemas.microsoft.com/office/drawing/2016/5/12/chartex" xmlns:cx7="http://schemas.microsoft.com/office/drawing/2016/5/13/chartex" xmlns:cx8="http://schemas.microsoft.com/office/drawing/2016/5/14/chartex" xmlns:mc="http://schemas.openxmlformats.org/markup-compatibility/2006" xmlns:o="urn:schemas-microsoft-com:office:office" xmlns:r="http://schemas.openxmlformats.org/officeDocument/2006/relationships" xmlns:m="http://schemas.openxmlformats.org/officeDocument/2006/math" xmlns:v="urn:schemas-microsoft-com:vml" xmlns:wp14="http://schemas.microsoft.com/office/word/2010/wordprocessingDrawing" xmlns:wp="http://schemas.openxmlformats.org/drawingml/2006/wordprocessingDrawing" xmlns:w10="urn:schemas-microsoft-com:office:word" xmlns:w="http://schemas.openxmlformats.org/wordprocessingml/2006/main" xmlns:w14="http://schemas.microsoft.com/office/word/2010/wordml" xmlns:w15="http://schemas.microsoft.com/office/word/2012/wordml" xmlns:w16se="http://schemas.microsoft.com/office/word/2015/wordml/symex" xmlns:wpg="http://schemas.microsoft.com/office/word/2010/wordprocessingGroup" xmlns:wpi="http://schemas.microsoft.com/office/word/2010/wordprocessingInk" xmlns:wne="http://schemas.microsoft.com/office/word/2006/wordml" xmlns:wps="http://schemas.microsoft.com/office/word/2010/wordprocessingShape" mc:Ignorable="w14 w15 w16se wp14">
+<w:document xmlns:wpc="http://schemas.microsoft.com/office/word/2010/wordprocessingCanvas" xmlns:mc="http://schemas.openxmlformats.org/markup-compatibility/2006" xmlns:o="urn:schemas-microsoft-com:office:office" xmlns:r="http://schemas.openxmlformats.org/officeDocument/2006/relationships" xmlns:m="http://schemas.openxmlformats.org/officeDocument/2006/math" xmlns:v="urn:schemas-microsoft-com:vml" xmlns:wp14="http://schemas.microsoft.com/office/word/2010/wordprocessingDrawing" xmlns:wp="http://schemas.openxmlformats.org/drawingml/2006/wordprocessingDrawing" xmlns:w10="urn:schemas-microsoft-com:office:word" xmlns:w="http://schemas.openxmlformats.org/wordprocessingml/2006/main" xmlns:w14="http://schemas.microsoft.com/office/word/2010/wordml" xmlns:w15="http://schemas.microsoft.com/office/word/2012/wordml" xmlns:wpg="http://schemas.microsoft.com/office/word/2010/wordprocessingGroup" xmlns:wpi="http://schemas.microsoft.com/office/word/2010/wordprocessingInk" xmlns:wne="http://schemas.microsoft.com/office/word/2006/wordml" xmlns:wps="http://schemas.microsoft.com/office/word/2010/wordprocessingShape" mc:Ignorable="w14 w15 wp14">
   <w:body>
     <w:p>
       <w:pPr>
@@ -976,10 +976,10 @@
         <w:tblLook w:val="0000" w:firstRow="0" w:lastRow="0" w:firstColumn="0" w:lastColumn="0" w:noHBand="0" w:noVBand="0"/>
       </w:tblPr>
       <w:tblGrid>
-        <w:gridCol w:w="1250"/>
-        <w:gridCol w:w="494"/>
-        <w:gridCol w:w="4613"/>
-        <w:gridCol w:w="1372"/>
+        <w:gridCol w:w="1243"/>
+        <w:gridCol w:w="492"/>
+        <w:gridCol w:w="4486"/>
+        <w:gridCol w:w="1359"/>
         <w:gridCol w:w="1750"/>
       </w:tblGrid>
       <w:tr>
@@ -1656,11 +1656,11 @@
         <w:tblLook w:val="0000" w:firstRow="0" w:lastRow="0" w:firstColumn="0" w:lastColumn="0" w:noHBand="0" w:noVBand="0"/>
       </w:tblPr>
       <w:tblGrid>
-        <w:gridCol w:w="1276"/>
-        <w:gridCol w:w="504"/>
-        <w:gridCol w:w="4709"/>
-        <w:gridCol w:w="1400"/>
-        <w:gridCol w:w="1649"/>
+        <w:gridCol w:w="1269"/>
+        <w:gridCol w:w="500"/>
+        <w:gridCol w:w="4576"/>
+        <w:gridCol w:w="1386"/>
+        <w:gridCol w:w="1599"/>
       </w:tblGrid>
       <w:tr>
         <w:trPr>
@@ -1794,13 +1794,7 @@
               <w:jc w:val="center"/>
             </w:pPr>
             <w:r>
-              <w:t>15</w:t>
-            </w:r>
-            <w:r>
-              <w:t>/0</w:t>
-            </w:r>
-            <w:r>
-              <w:t>5</w:t>
+              <w:t>15/05</w:t>
             </w:r>
             <w:r>
               <w:t>/201</w:t>
@@ -1825,10 +1819,7 @@
               <w:jc w:val="center"/>
             </w:pPr>
             <w:r>
-              <w:t>45</w:t>
-            </w:r>
-            <w:r>
-              <w:t xml:space="preserve"> horas</w:t>
+              <w:t>45 horas</w:t>
             </w:r>
           </w:p>
         </w:tc>
@@ -2164,418 +2155,12 @@
     <w:p/>
     <w:p/>
     <w:p/>
-    <w:tbl>
-      <w:tblPr>
-        <w:tblW w:w="0" w:type="auto"/>
-        <w:jc w:val="center"/>
-        <w:tblBorders>
-          <w:top w:val="single" w:sz="4" w:space="0" w:color="auto"/>
-          <w:left w:val="single" w:sz="4" w:space="0" w:color="auto"/>
-          <w:bottom w:val="single" w:sz="4" w:space="0" w:color="auto"/>
-          <w:right w:val="single" w:sz="4" w:space="0" w:color="auto"/>
-          <w:insideH w:val="single" w:sz="4" w:space="0" w:color="auto"/>
-          <w:insideV w:val="single" w:sz="4" w:space="0" w:color="auto"/>
-        </w:tblBorders>
-        <w:tblLook w:val="0000" w:firstRow="0" w:lastRow="0" w:firstColumn="0" w:lastColumn="0" w:noHBand="0" w:noVBand="0"/>
-      </w:tblPr>
-      <w:tblGrid>
-        <w:gridCol w:w="1276"/>
-        <w:gridCol w:w="504"/>
-        <w:gridCol w:w="4709"/>
-        <w:gridCol w:w="1400"/>
-        <w:gridCol w:w="1649"/>
-      </w:tblGrid>
-      <w:tr>
-        <w:trPr>
-          <w:trHeight w:val="541"/>
-          <w:jc w:val="center"/>
-        </w:trPr>
-        <w:tc>
-          <w:tcPr>
-            <w:tcW w:w="1276" w:type="dxa"/>
-            <w:tcBorders>
-              <w:top w:val="single" w:sz="12" w:space="0" w:color="auto"/>
-              <w:left w:val="single" w:sz="12" w:space="0" w:color="auto"/>
-            </w:tcBorders>
-            <w:vAlign w:val="center"/>
-          </w:tcPr>
-          <w:p>
-            <w:pPr>
-              <w:jc w:val="center"/>
-            </w:pPr>
-            <w:r>
-              <w:t>Iniciação</w:t>
-            </w:r>
-          </w:p>
-        </w:tc>
-        <w:tc>
-          <w:tcPr>
-            <w:tcW w:w="504" w:type="dxa"/>
-            <w:vMerge w:val="restart"/>
-            <w:tcBorders>
-              <w:top w:val="single" w:sz="12" w:space="0" w:color="auto"/>
-            </w:tcBorders>
-            <w:vAlign w:val="center"/>
-          </w:tcPr>
-          <w:p>
-            <w:pPr>
-              <w:jc w:val="center"/>
-            </w:pPr>
-            <w:r>
-              <w:t>S</w:t>
-            </w:r>
-            <w:r>
-              <w:t>3</w:t>
-            </w:r>
-          </w:p>
-        </w:tc>
-        <w:tc>
-          <w:tcPr>
-            <w:tcW w:w="4709" w:type="dxa"/>
-            <w:tcBorders>
-              <w:top w:val="single" w:sz="12" w:space="0" w:color="auto"/>
-            </w:tcBorders>
-          </w:tcPr>
-          <w:p>
-            <w:pPr>
-              <w:numPr>
-                <w:ilvl w:val="0"/>
-                <w:numId w:val="15"/>
-              </w:numPr>
-              <w:rPr>
-                <w:rFonts w:eastAsia="MS Mincho"/>
-                <w:lang w:eastAsia="ja-JP"/>
-              </w:rPr>
-            </w:pPr>
-          </w:p>
-        </w:tc>
-        <w:tc>
-          <w:tcPr>
-            <w:tcW w:w="1400" w:type="dxa"/>
-            <w:vMerge w:val="restart"/>
-            <w:tcBorders>
-              <w:top w:val="single" w:sz="12" w:space="0" w:color="auto"/>
-            </w:tcBorders>
-            <w:vAlign w:val="center"/>
-          </w:tcPr>
-          <w:p>
-            <w:pPr>
-              <w:jc w:val="center"/>
-            </w:pPr>
-            <w:r>
-              <w:t>22</w:t>
-            </w:r>
-            <w:r>
-              <w:t>/0</w:t>
-            </w:r>
-            <w:r>
-              <w:t>5</w:t>
-            </w:r>
-            <w:r>
-              <w:t>/201</w:t>
-            </w:r>
-            <w:r>
-              <w:t>7</w:t>
-            </w:r>
-          </w:p>
-          <w:p>
-            <w:pPr>
-              <w:jc w:val="center"/>
-            </w:pPr>
-            <w:r>
-              <w:t>12</w:t>
-            </w:r>
-            <w:r>
-              <w:t>/05</w:t>
-            </w:r>
-            <w:r>
-              <w:t>/201</w:t>
-            </w:r>
-            <w:r>
-              <w:t>7</w:t>
-            </w:r>
-          </w:p>
-        </w:tc>
-        <w:tc>
-          <w:tcPr>
-            <w:tcW w:w="1649" w:type="dxa"/>
-            <w:vMerge w:val="restart"/>
-            <w:tcBorders>
-              <w:top w:val="single" w:sz="12" w:space="0" w:color="auto"/>
-              <w:right w:val="single" w:sz="12" w:space="0" w:color="auto"/>
-            </w:tcBorders>
-            <w:vAlign w:val="center"/>
-          </w:tcPr>
-          <w:p>
-            <w:pPr>
-              <w:jc w:val="center"/>
-            </w:pPr>
-            <w:r>
-              <w:t>4</w:t>
-            </w:r>
-            <w:bookmarkStart w:id="5" w:name="_GoBack"/>
-            <w:bookmarkEnd w:id="5"/>
-            <w:r>
-              <w:t>5 horas</w:t>
-            </w:r>
-          </w:p>
-        </w:tc>
-      </w:tr>
-      <w:tr>
-        <w:trPr>
-          <w:trHeight w:val="541"/>
-          <w:jc w:val="center"/>
-        </w:trPr>
-        <w:tc>
-          <w:tcPr>
-            <w:tcW w:w="1276" w:type="dxa"/>
-            <w:tcBorders>
-              <w:left w:val="single" w:sz="12" w:space="0" w:color="auto"/>
-            </w:tcBorders>
-            <w:vAlign w:val="center"/>
-          </w:tcPr>
-          <w:p>
-            <w:pPr>
-              <w:jc w:val="center"/>
-            </w:pPr>
-            <w:r>
-              <w:t>Elaboração</w:t>
-            </w:r>
-          </w:p>
-        </w:tc>
-        <w:tc>
-          <w:tcPr>
-            <w:tcW w:w="504" w:type="dxa"/>
-            <w:vMerge/>
-            <w:vAlign w:val="center"/>
-          </w:tcPr>
-          <w:p>
-            <w:pPr>
-              <w:jc w:val="center"/>
-            </w:pPr>
-          </w:p>
-        </w:tc>
-        <w:tc>
-          <w:tcPr>
-            <w:tcW w:w="4709" w:type="dxa"/>
-          </w:tcPr>
-          <w:p>
-            <w:pPr>
-              <w:numPr>
-                <w:ilvl w:val="0"/>
-                <w:numId w:val="15"/>
-              </w:numPr>
-              <w:rPr>
-                <w:rFonts w:eastAsia="MS Mincho"/>
-                <w:lang w:eastAsia="ja-JP"/>
-              </w:rPr>
-            </w:pPr>
-          </w:p>
-        </w:tc>
-        <w:tc>
-          <w:tcPr>
-            <w:tcW w:w="1400" w:type="dxa"/>
-            <w:vMerge/>
-            <w:vAlign w:val="center"/>
-          </w:tcPr>
-          <w:p>
-            <w:pPr>
-              <w:jc w:val="center"/>
-            </w:pPr>
-          </w:p>
-        </w:tc>
-        <w:tc>
-          <w:tcPr>
-            <w:tcW w:w="1649" w:type="dxa"/>
-            <w:vMerge/>
-            <w:tcBorders>
-              <w:right w:val="single" w:sz="12" w:space="0" w:color="auto"/>
-            </w:tcBorders>
-            <w:vAlign w:val="center"/>
-          </w:tcPr>
-          <w:p>
-            <w:pPr>
-              <w:jc w:val="center"/>
-            </w:pPr>
-          </w:p>
-        </w:tc>
-      </w:tr>
-      <w:tr>
-        <w:trPr>
-          <w:trHeight w:val="524"/>
-          <w:jc w:val="center"/>
-        </w:trPr>
-        <w:tc>
-          <w:tcPr>
-            <w:tcW w:w="1276" w:type="dxa"/>
-            <w:tcBorders>
-              <w:left w:val="single" w:sz="12" w:space="0" w:color="auto"/>
-            </w:tcBorders>
-            <w:vAlign w:val="center"/>
-          </w:tcPr>
-          <w:p>
-            <w:pPr>
-              <w:jc w:val="center"/>
-            </w:pPr>
-            <w:r>
-              <w:t>Construção</w:t>
-            </w:r>
-          </w:p>
-        </w:tc>
-        <w:tc>
-          <w:tcPr>
-            <w:tcW w:w="504" w:type="dxa"/>
-            <w:vMerge/>
-            <w:vAlign w:val="center"/>
-          </w:tcPr>
-          <w:p>
-            <w:pPr>
-              <w:jc w:val="center"/>
-            </w:pPr>
-          </w:p>
-        </w:tc>
-        <w:tc>
-          <w:tcPr>
-            <w:tcW w:w="4709" w:type="dxa"/>
-          </w:tcPr>
-          <w:p>
-            <w:pPr>
-              <w:numPr>
-                <w:ilvl w:val="0"/>
-                <w:numId w:val="15"/>
-              </w:numPr>
-              <w:rPr>
-                <w:rFonts w:eastAsia="MS Mincho"/>
-                <w:lang w:eastAsia="ja-JP"/>
-              </w:rPr>
-            </w:pPr>
-          </w:p>
-        </w:tc>
-        <w:tc>
-          <w:tcPr>
-            <w:tcW w:w="1400" w:type="dxa"/>
-            <w:vMerge/>
-            <w:vAlign w:val="center"/>
-          </w:tcPr>
-          <w:p>
-            <w:pPr>
-              <w:jc w:val="center"/>
-            </w:pPr>
-          </w:p>
-        </w:tc>
-        <w:tc>
-          <w:tcPr>
-            <w:tcW w:w="1649" w:type="dxa"/>
-            <w:vMerge/>
-            <w:tcBorders>
-              <w:right w:val="single" w:sz="12" w:space="0" w:color="auto"/>
-            </w:tcBorders>
-            <w:vAlign w:val="center"/>
-          </w:tcPr>
-          <w:p>
-            <w:pPr>
-              <w:jc w:val="center"/>
-            </w:pPr>
-          </w:p>
-        </w:tc>
-      </w:tr>
-      <w:tr>
-        <w:trPr>
-          <w:trHeight w:val="541"/>
-          <w:jc w:val="center"/>
-        </w:trPr>
-        <w:tc>
-          <w:tcPr>
-            <w:tcW w:w="1276" w:type="dxa"/>
-            <w:tcBorders>
-              <w:left w:val="single" w:sz="12" w:space="0" w:color="auto"/>
-              <w:bottom w:val="single" w:sz="12" w:space="0" w:color="auto"/>
-            </w:tcBorders>
-            <w:vAlign w:val="center"/>
-          </w:tcPr>
-          <w:p>
-            <w:pPr>
-              <w:jc w:val="center"/>
-            </w:pPr>
-            <w:r>
-              <w:t>Transição</w:t>
-            </w:r>
-          </w:p>
-        </w:tc>
-        <w:tc>
-          <w:tcPr>
-            <w:tcW w:w="504" w:type="dxa"/>
-            <w:vMerge/>
-            <w:tcBorders>
-              <w:bottom w:val="single" w:sz="12" w:space="0" w:color="auto"/>
-            </w:tcBorders>
-            <w:vAlign w:val="center"/>
-          </w:tcPr>
-          <w:p>
-            <w:pPr>
-              <w:jc w:val="center"/>
-            </w:pPr>
-          </w:p>
-        </w:tc>
-        <w:tc>
-          <w:tcPr>
-            <w:tcW w:w="4709" w:type="dxa"/>
-            <w:tcBorders>
-              <w:bottom w:val="single" w:sz="12" w:space="0" w:color="auto"/>
-            </w:tcBorders>
-          </w:tcPr>
-          <w:p>
-            <w:pPr>
-              <w:numPr>
-                <w:ilvl w:val="0"/>
-                <w:numId w:val="15"/>
-              </w:numPr>
-              <w:rPr>
-                <w:rFonts w:eastAsia="MS Mincho"/>
-                <w:lang w:eastAsia="ja-JP"/>
-              </w:rPr>
-            </w:pPr>
-          </w:p>
-        </w:tc>
-        <w:tc>
-          <w:tcPr>
-            <w:tcW w:w="1400" w:type="dxa"/>
-            <w:vMerge/>
-            <w:tcBorders>
-              <w:bottom w:val="single" w:sz="12" w:space="0" w:color="auto"/>
-            </w:tcBorders>
-            <w:vAlign w:val="center"/>
-          </w:tcPr>
-          <w:p>
-            <w:pPr>
-              <w:jc w:val="center"/>
-            </w:pPr>
-          </w:p>
-        </w:tc>
-        <w:tc>
-          <w:tcPr>
-            <w:tcW w:w="1649" w:type="dxa"/>
-            <w:vMerge/>
-            <w:tcBorders>
-              <w:bottom w:val="single" w:sz="12" w:space="0" w:color="auto"/>
-              <w:right w:val="single" w:sz="12" w:space="0" w:color="auto"/>
-            </w:tcBorders>
-            <w:vAlign w:val="center"/>
-          </w:tcPr>
-          <w:p>
-            <w:pPr>
-              <w:jc w:val="center"/>
-            </w:pPr>
-          </w:p>
-        </w:tc>
-      </w:tr>
-    </w:tbl>
-    <w:p/>
-    <w:p/>
     <w:p>
       <w:pPr>
         <w:pStyle w:val="Ttulo1"/>
       </w:pPr>
+      <w:bookmarkStart w:id="5" w:name="_GoBack"/>
+      <w:bookmarkEnd w:id="5"/>
       <w:r>
         <w:t>Desenvolvimento</w:t>
       </w:r>
@@ -2749,7 +2334,7 @@
 </file>
 
 <file path=word/endnotes.xml><?xml version="1.0" encoding="utf-8"?>
-<w:endnotes xmlns:wpc="http://schemas.microsoft.com/office/word/2010/wordprocessingCanvas" xmlns:cx="http://schemas.microsoft.com/office/drawing/2014/chartex" xmlns:cx1="http://schemas.microsoft.com/office/drawing/2015/9/8/chartex" xmlns:cx2="http://schemas.microsoft.com/office/drawing/2015/10/21/chartex" xmlns:cx3="http://schemas.microsoft.com/office/drawing/2016/5/9/chartex" xmlns:cx4="http://schemas.microsoft.com/office/drawing/2016/5/10/chartex" xmlns:cx5="http://schemas.microsoft.com/office/drawing/2016/5/11/chartex" xmlns:cx6="http://schemas.microsoft.com/office/drawing/2016/5/12/chartex" xmlns:cx7="http://schemas.microsoft.com/office/drawing/2016/5/13/chartex" xmlns:cx8="http://schemas.microsoft.com/office/drawing/2016/5/14/chartex" xmlns:mc="http://schemas.openxmlformats.org/markup-compatibility/2006" xmlns:o="urn:schemas-microsoft-com:office:office" xmlns:r="http://schemas.openxmlformats.org/officeDocument/2006/relationships" xmlns:m="http://schemas.openxmlformats.org/officeDocument/2006/math" xmlns:v="urn:schemas-microsoft-com:vml" xmlns:wp14="http://schemas.microsoft.com/office/word/2010/wordprocessingDrawing" xmlns:wp="http://schemas.openxmlformats.org/drawingml/2006/wordprocessingDrawing" xmlns:w10="urn:schemas-microsoft-com:office:word" xmlns:w="http://schemas.openxmlformats.org/wordprocessingml/2006/main" xmlns:w14="http://schemas.microsoft.com/office/word/2010/wordml" xmlns:w15="http://schemas.microsoft.com/office/word/2012/wordml" xmlns:w16se="http://schemas.microsoft.com/office/word/2015/wordml/symex" xmlns:wpg="http://schemas.microsoft.com/office/word/2010/wordprocessingGroup" xmlns:wpi="http://schemas.microsoft.com/office/word/2010/wordprocessingInk" xmlns:wne="http://schemas.microsoft.com/office/word/2006/wordml" xmlns:wps="http://schemas.microsoft.com/office/word/2010/wordprocessingShape" mc:Ignorable="w14 w15 w16se wp14">
+<w:endnotes xmlns:wpc="http://schemas.microsoft.com/office/word/2010/wordprocessingCanvas" xmlns:mc="http://schemas.openxmlformats.org/markup-compatibility/2006" xmlns:o="urn:schemas-microsoft-com:office:office" xmlns:r="http://schemas.openxmlformats.org/officeDocument/2006/relationships" xmlns:m="http://schemas.openxmlformats.org/officeDocument/2006/math" xmlns:v="urn:schemas-microsoft-com:vml" xmlns:wp14="http://schemas.microsoft.com/office/word/2010/wordprocessingDrawing" xmlns:wp="http://schemas.openxmlformats.org/drawingml/2006/wordprocessingDrawing" xmlns:w10="urn:schemas-microsoft-com:office:word" xmlns:w="http://schemas.openxmlformats.org/wordprocessingml/2006/main" xmlns:w14="http://schemas.microsoft.com/office/word/2010/wordml" xmlns:w15="http://schemas.microsoft.com/office/word/2012/wordml" xmlns:wpg="http://schemas.microsoft.com/office/word/2010/wordprocessingGroup" xmlns:wpi="http://schemas.microsoft.com/office/word/2010/wordprocessingInk" xmlns:wne="http://schemas.microsoft.com/office/word/2006/wordml" xmlns:wps="http://schemas.microsoft.com/office/word/2010/wordprocessingShape" mc:Ignorable="w14 w15 wp14">
   <w:endnote w:type="separator" w:id="-1">
     <w:p>
       <w:r>
@@ -2768,7 +2353,7 @@
 </file>
 
 <file path=word/footer1.xml><?xml version="1.0" encoding="utf-8"?>
-<w:ftr xmlns:wpc="http://schemas.microsoft.com/office/word/2010/wordprocessingCanvas" xmlns:cx="http://schemas.microsoft.com/office/drawing/2014/chartex" xmlns:cx1="http://schemas.microsoft.com/office/drawing/2015/9/8/chartex" xmlns:cx2="http://schemas.microsoft.com/office/drawing/2015/10/21/chartex" xmlns:cx3="http://schemas.microsoft.com/office/drawing/2016/5/9/chartex" xmlns:cx4="http://schemas.microsoft.com/office/drawing/2016/5/10/chartex" xmlns:cx5="http://schemas.microsoft.com/office/drawing/2016/5/11/chartex" xmlns:cx6="http://schemas.microsoft.com/office/drawing/2016/5/12/chartex" xmlns:cx7="http://schemas.microsoft.com/office/drawing/2016/5/13/chartex" xmlns:cx8="http://schemas.microsoft.com/office/drawing/2016/5/14/chartex" xmlns:mc="http://schemas.openxmlformats.org/markup-compatibility/2006" xmlns:o="urn:schemas-microsoft-com:office:office" xmlns:r="http://schemas.openxmlformats.org/officeDocument/2006/relationships" xmlns:m="http://schemas.openxmlformats.org/officeDocument/2006/math" xmlns:v="urn:schemas-microsoft-com:vml" xmlns:wp14="http://schemas.microsoft.com/office/word/2010/wordprocessingDrawing" xmlns:wp="http://schemas.openxmlformats.org/drawingml/2006/wordprocessingDrawing" xmlns:w10="urn:schemas-microsoft-com:office:word" xmlns:w="http://schemas.openxmlformats.org/wordprocessingml/2006/main" xmlns:w14="http://schemas.microsoft.com/office/word/2010/wordml" xmlns:w15="http://schemas.microsoft.com/office/word/2012/wordml" xmlns:w16se="http://schemas.microsoft.com/office/word/2015/wordml/symex" xmlns:wpg="http://schemas.microsoft.com/office/word/2010/wordprocessingGroup" xmlns:wpi="http://schemas.microsoft.com/office/word/2010/wordprocessingInk" xmlns:wne="http://schemas.microsoft.com/office/word/2006/wordml" xmlns:wps="http://schemas.microsoft.com/office/word/2010/wordprocessingShape" mc:Ignorable="w14 w15 w16se wp14">
+<w:ftr xmlns:wpc="http://schemas.microsoft.com/office/word/2010/wordprocessingCanvas" xmlns:mc="http://schemas.openxmlformats.org/markup-compatibility/2006" xmlns:o="urn:schemas-microsoft-com:office:office" xmlns:r="http://schemas.openxmlformats.org/officeDocument/2006/relationships" xmlns:m="http://schemas.openxmlformats.org/officeDocument/2006/math" xmlns:v="urn:schemas-microsoft-com:vml" xmlns:wp14="http://schemas.microsoft.com/office/word/2010/wordprocessingDrawing" xmlns:wp="http://schemas.openxmlformats.org/drawingml/2006/wordprocessingDrawing" xmlns:w10="urn:schemas-microsoft-com:office:word" xmlns:w="http://schemas.openxmlformats.org/wordprocessingml/2006/main" xmlns:w14="http://schemas.microsoft.com/office/word/2010/wordml" xmlns:w15="http://schemas.microsoft.com/office/word/2012/wordml" xmlns:wpg="http://schemas.microsoft.com/office/word/2010/wordprocessingGroup" xmlns:wpi="http://schemas.microsoft.com/office/word/2010/wordprocessingInk" xmlns:wne="http://schemas.microsoft.com/office/word/2006/wordml" xmlns:wps="http://schemas.microsoft.com/office/word/2010/wordprocessingShape" mc:Ignorable="w14 w15 wp14">
   <w:p>
     <w:pPr>
       <w:pStyle w:val="Rodap"/>
@@ -2785,7 +2370,7 @@
 </file>
 
 <file path=word/footnotes.xml><?xml version="1.0" encoding="utf-8"?>
-<w:footnotes xmlns:wpc="http://schemas.microsoft.com/office/word/2010/wordprocessingCanvas" xmlns:cx="http://schemas.microsoft.com/office/drawing/2014/chartex" xmlns:cx1="http://schemas.microsoft.com/office/drawing/2015/9/8/chartex" xmlns:cx2="http://schemas.microsoft.com/office/drawing/2015/10/21/chartex" xmlns:cx3="http://schemas.microsoft.com/office/drawing/2016/5/9/chartex" xmlns:cx4="http://schemas.microsoft.com/office/drawing/2016/5/10/chartex" xmlns:cx5="http://schemas.microsoft.com/office/drawing/2016/5/11/chartex" xmlns:cx6="http://schemas.microsoft.com/office/drawing/2016/5/12/chartex" xmlns:cx7="http://schemas.microsoft.com/office/drawing/2016/5/13/chartex" xmlns:cx8="http://schemas.microsoft.com/office/drawing/2016/5/14/chartex" xmlns:mc="http://schemas.openxmlformats.org/markup-compatibility/2006" xmlns:o="urn:schemas-microsoft-com:office:office" xmlns:r="http://schemas.openxmlformats.org/officeDocument/2006/relationships" xmlns:m="http://schemas.openxmlformats.org/officeDocument/2006/math" xmlns:v="urn:schemas-microsoft-com:vml" xmlns:wp14="http://schemas.microsoft.com/office/word/2010/wordprocessingDrawing" xmlns:wp="http://schemas.openxmlformats.org/drawingml/2006/wordprocessingDrawing" xmlns:w10="urn:schemas-microsoft-com:office:word" xmlns:w="http://schemas.openxmlformats.org/wordprocessingml/2006/main" xmlns:w14="http://schemas.microsoft.com/office/word/2010/wordml" xmlns:w15="http://schemas.microsoft.com/office/word/2012/wordml" xmlns:w16se="http://schemas.microsoft.com/office/word/2015/wordml/symex" xmlns:wpg="http://schemas.microsoft.com/office/word/2010/wordprocessingGroup" xmlns:wpi="http://schemas.microsoft.com/office/word/2010/wordprocessingInk" xmlns:wne="http://schemas.microsoft.com/office/word/2006/wordml" xmlns:wps="http://schemas.microsoft.com/office/word/2010/wordprocessingShape" mc:Ignorable="w14 w15 w16se wp14">
+<w:footnotes xmlns:wpc="http://schemas.microsoft.com/office/word/2010/wordprocessingCanvas" xmlns:mc="http://schemas.openxmlformats.org/markup-compatibility/2006" xmlns:o="urn:schemas-microsoft-com:office:office" xmlns:r="http://schemas.openxmlformats.org/officeDocument/2006/relationships" xmlns:m="http://schemas.openxmlformats.org/officeDocument/2006/math" xmlns:v="urn:schemas-microsoft-com:vml" xmlns:wp14="http://schemas.microsoft.com/office/word/2010/wordprocessingDrawing" xmlns:wp="http://schemas.openxmlformats.org/drawingml/2006/wordprocessingDrawing" xmlns:w10="urn:schemas-microsoft-com:office:word" xmlns:w="http://schemas.openxmlformats.org/wordprocessingml/2006/main" xmlns:w14="http://schemas.microsoft.com/office/word/2010/wordml" xmlns:w15="http://schemas.microsoft.com/office/word/2012/wordml" xmlns:wpg="http://schemas.microsoft.com/office/word/2010/wordprocessingGroup" xmlns:wpi="http://schemas.microsoft.com/office/word/2010/wordprocessingInk" xmlns:wne="http://schemas.microsoft.com/office/word/2006/wordml" xmlns:wps="http://schemas.microsoft.com/office/word/2010/wordprocessingShape" mc:Ignorable="w14 w15 wp14">
   <w:footnote w:type="separator" w:id="-1">
     <w:p>
       <w:r>
@@ -2804,7 +2389,7 @@
 </file>
 
 <file path=word/header1.xml><?xml version="1.0" encoding="utf-8"?>
-<w:hdr xmlns:wpc="http://schemas.microsoft.com/office/word/2010/wordprocessingCanvas" xmlns:cx="http://schemas.microsoft.com/office/drawing/2014/chartex" xmlns:cx1="http://schemas.microsoft.com/office/drawing/2015/9/8/chartex" xmlns:cx2="http://schemas.microsoft.com/office/drawing/2015/10/21/chartex" xmlns:cx3="http://schemas.microsoft.com/office/drawing/2016/5/9/chartex" xmlns:cx4="http://schemas.microsoft.com/office/drawing/2016/5/10/chartex" xmlns:cx5="http://schemas.microsoft.com/office/drawing/2016/5/11/chartex" xmlns:cx6="http://schemas.microsoft.com/office/drawing/2016/5/12/chartex" xmlns:cx7="http://schemas.microsoft.com/office/drawing/2016/5/13/chartex" xmlns:cx8="http://schemas.microsoft.com/office/drawing/2016/5/14/chartex" xmlns:mc="http://schemas.openxmlformats.org/markup-compatibility/2006" xmlns:o="urn:schemas-microsoft-com:office:office" xmlns:r="http://schemas.openxmlformats.org/officeDocument/2006/relationships" xmlns:m="http://schemas.openxmlformats.org/officeDocument/2006/math" xmlns:v="urn:schemas-microsoft-com:vml" xmlns:wp14="http://schemas.microsoft.com/office/word/2010/wordprocessingDrawing" xmlns:wp="http://schemas.openxmlformats.org/drawingml/2006/wordprocessingDrawing" xmlns:w10="urn:schemas-microsoft-com:office:word" xmlns:w="http://schemas.openxmlformats.org/wordprocessingml/2006/main" xmlns:w14="http://schemas.microsoft.com/office/word/2010/wordml" xmlns:w15="http://schemas.microsoft.com/office/word/2012/wordml" xmlns:w16se="http://schemas.microsoft.com/office/word/2015/wordml/symex" xmlns:wpg="http://schemas.microsoft.com/office/word/2010/wordprocessingGroup" xmlns:wpi="http://schemas.microsoft.com/office/word/2010/wordprocessingInk" xmlns:wne="http://schemas.microsoft.com/office/word/2006/wordml" xmlns:wps="http://schemas.microsoft.com/office/word/2010/wordprocessingShape" mc:Ignorable="w14 w15 w16se wp14">
+<w:hdr xmlns:wpc="http://schemas.microsoft.com/office/word/2010/wordprocessingCanvas" xmlns:mc="http://schemas.openxmlformats.org/markup-compatibility/2006" xmlns:o="urn:schemas-microsoft-com:office:office" xmlns:r="http://schemas.openxmlformats.org/officeDocument/2006/relationships" xmlns:m="http://schemas.openxmlformats.org/officeDocument/2006/math" xmlns:v="urn:schemas-microsoft-com:vml" xmlns:wp14="http://schemas.microsoft.com/office/word/2010/wordprocessingDrawing" xmlns:wp="http://schemas.openxmlformats.org/drawingml/2006/wordprocessingDrawing" xmlns:w10="urn:schemas-microsoft-com:office:word" xmlns:w="http://schemas.openxmlformats.org/wordprocessingml/2006/main" xmlns:w14="http://schemas.microsoft.com/office/word/2010/wordml" xmlns:w15="http://schemas.microsoft.com/office/word/2012/wordml" xmlns:wpg="http://schemas.microsoft.com/office/word/2010/wordprocessingGroup" xmlns:wpi="http://schemas.microsoft.com/office/word/2010/wordprocessingInk" xmlns:wne="http://schemas.microsoft.com/office/word/2006/wordml" xmlns:wps="http://schemas.microsoft.com/office/word/2010/wordprocessingShape" mc:Ignorable="w14 w15 wp14">
   <w:p>
     <w:pPr>
       <w:pStyle w:val="Cabealho"/>
@@ -2937,7 +2522,7 @@
 </file>
 
 <file path=word/numbering.xml><?xml version="1.0" encoding="utf-8"?>
-<w:numbering xmlns:wpc="http://schemas.microsoft.com/office/word/2010/wordprocessingCanvas" xmlns:cx="http://schemas.microsoft.com/office/drawing/2014/chartex" xmlns:cx1="http://schemas.microsoft.com/office/drawing/2015/9/8/chartex" xmlns:cx2="http://schemas.microsoft.com/office/drawing/2015/10/21/chartex" xmlns:cx3="http://schemas.microsoft.com/office/drawing/2016/5/9/chartex" xmlns:cx4="http://schemas.microsoft.com/office/drawing/2016/5/10/chartex" xmlns:cx5="http://schemas.microsoft.com/office/drawing/2016/5/11/chartex" xmlns:cx6="http://schemas.microsoft.com/office/drawing/2016/5/12/chartex" xmlns:cx7="http://schemas.microsoft.com/office/drawing/2016/5/13/chartex" xmlns:cx8="http://schemas.microsoft.com/office/drawing/2016/5/14/chartex" xmlns:mc="http://schemas.openxmlformats.org/markup-compatibility/2006" xmlns:o="urn:schemas-microsoft-com:office:office" xmlns:r="http://schemas.openxmlformats.org/officeDocument/2006/relationships" xmlns:m="http://schemas.openxmlformats.org/officeDocument/2006/math" xmlns:v="urn:schemas-microsoft-com:vml" xmlns:wp14="http://schemas.microsoft.com/office/word/2010/wordprocessingDrawing" xmlns:wp="http://schemas.openxmlformats.org/drawingml/2006/wordprocessingDrawing" xmlns:w10="urn:schemas-microsoft-com:office:word" xmlns:w="http://schemas.openxmlformats.org/wordprocessingml/2006/main" xmlns:w14="http://schemas.microsoft.com/office/word/2010/wordml" xmlns:w15="http://schemas.microsoft.com/office/word/2012/wordml" xmlns:w16se="http://schemas.microsoft.com/office/word/2015/wordml/symex" xmlns:wpg="http://schemas.microsoft.com/office/word/2010/wordprocessingGroup" xmlns:wpi="http://schemas.microsoft.com/office/word/2010/wordprocessingInk" xmlns:wne="http://schemas.microsoft.com/office/word/2006/wordml" xmlns:wps="http://schemas.microsoft.com/office/word/2010/wordprocessingShape" mc:Ignorable="w14 w15 w16se wp14">
+<w:numbering xmlns:wpc="http://schemas.microsoft.com/office/word/2010/wordprocessingCanvas" xmlns:mc="http://schemas.openxmlformats.org/markup-compatibility/2006" xmlns:o="urn:schemas-microsoft-com:office:office" xmlns:r="http://schemas.openxmlformats.org/officeDocument/2006/relationships" xmlns:m="http://schemas.openxmlformats.org/officeDocument/2006/math" xmlns:v="urn:schemas-microsoft-com:vml" xmlns:wp14="http://schemas.microsoft.com/office/word/2010/wordprocessingDrawing" xmlns:wp="http://schemas.openxmlformats.org/drawingml/2006/wordprocessingDrawing" xmlns:w10="urn:schemas-microsoft-com:office:word" xmlns:w="http://schemas.openxmlformats.org/wordprocessingml/2006/main" xmlns:w14="http://schemas.microsoft.com/office/word/2010/wordml" xmlns:w15="http://schemas.microsoft.com/office/word/2012/wordml" xmlns:wpg="http://schemas.microsoft.com/office/word/2010/wordprocessingGroup" xmlns:wpi="http://schemas.microsoft.com/office/word/2010/wordprocessingInk" xmlns:wne="http://schemas.microsoft.com/office/word/2006/wordml" xmlns:wps="http://schemas.microsoft.com/office/word/2010/wordprocessingShape" mc:Ignorable="w14 w15 wp14">
   <w:abstractNum w:abstractNumId="0" w15:restartNumberingAfterBreak="0">
     <w:nsid w:val="FFFFFFFB"/>
     <w:multiLevelType w:val="multilevel"/>
@@ -5794,7 +5379,7 @@
 </file>
 
 <file path=word/styles.xml><?xml version="1.0" encoding="utf-8"?>
-<w:styles xmlns:mc="http://schemas.openxmlformats.org/markup-compatibility/2006" xmlns:r="http://schemas.openxmlformats.org/officeDocument/2006/relationships" xmlns:w="http://schemas.openxmlformats.org/wordprocessingml/2006/main" xmlns:w14="http://schemas.microsoft.com/office/word/2010/wordml" xmlns:w15="http://schemas.microsoft.com/office/word/2012/wordml" xmlns:w16se="http://schemas.microsoft.com/office/word/2015/wordml/symex" mc:Ignorable="w14 w15 w16se">
+<w:styles xmlns:mc="http://schemas.openxmlformats.org/markup-compatibility/2006" xmlns:r="http://schemas.openxmlformats.org/officeDocument/2006/relationships" xmlns:w="http://schemas.openxmlformats.org/wordprocessingml/2006/main" xmlns:w14="http://schemas.microsoft.com/office/word/2010/wordml" xmlns:w15="http://schemas.microsoft.com/office/word/2012/wordml" mc:Ignorable="w14 w15">
   <w:docDefaults>
     <w:rPrDefault>
       <w:rPr>
@@ -5804,7 +5389,7 @@
     </w:rPrDefault>
     <w:pPrDefault/>
   </w:docDefaults>
-  <w:latentStyles w:defLockedState="0" w:defUIPriority="0" w:defSemiHidden="0" w:defUnhideWhenUsed="0" w:defQFormat="0" w:count="374">
+  <w:latentStyles w:defLockedState="0" w:defUIPriority="0" w:defSemiHidden="0" w:defUnhideWhenUsed="0" w:defQFormat="0" w:count="371">
     <w:lsdException w:name="Normal" w:qFormat="1"/>
     <w:lsdException w:name="heading 1" w:qFormat="1"/>
     <w:lsdException w:name="heading 2" w:qFormat="1"/>
@@ -6169,9 +5754,6 @@
     <w:lsdException w:name="List Table 5 Dark Accent 6" w:uiPriority="50"/>
     <w:lsdException w:name="List Table 6 Colorful Accent 6" w:uiPriority="51"/>
     <w:lsdException w:name="List Table 7 Colorful Accent 6" w:uiPriority="52"/>
-    <w:lsdException w:name="Mention" w:semiHidden="1" w:uiPriority="99" w:unhideWhenUsed="1"/>
-    <w:lsdException w:name="Smart Hyperlink" w:semiHidden="1" w:uiPriority="99" w:unhideWhenUsed="1"/>
-    <w:lsdException w:name="Hashtag" w:semiHidden="1" w:uiPriority="99" w:unhideWhenUsed="1"/>
   </w:latentStyles>
   <w:style w:type="paragraph" w:default="1" w:styleId="Normal">
     <w:name w:val="Normal"/>

</xml_diff>